<commit_message>
Refactored 3 case/party methods from BaseDialog to own Dialog.
</commit_message>
<xml_diff>
--- a/tests/resources/Saved/21TRD09437_Not Guilty Bond Dialog.docx
+++ b/tests/resources/Saved/21TRD09437_Not Guilty Bond Dialog.docx
@@ -666,7 +666,7 @@
           <w:sz w:val="20"/>
           <w:szCs w:val="20"/>
         </w:rPr>
-        <w:t xml:space="preserve"> for Arraignment</w:t>
+        <w:t xml:space="preserve"> for None</w:t>
       </w:r>
       <w:r>
         <w:rPr>
@@ -1519,7 +1519,7 @@
           <w:sz w:val="20"/>
           <w:szCs w:val="20"/>
         </w:rPr>
-        <w:t xml:space="preserve">Recognizance (OR) Bond</w:t>
+        <w:t xml:space="preserve">None</w:t>
       </w:r>
       <w:r>
         <w:rPr>
@@ -1589,55 +1589,6 @@
           <w:szCs w:val="20"/>
         </w:rPr>
         <w:t xml:space="preserve"> </w:t>
-      </w:r>
-      <w:r>
-        <w:rPr>
-          <w:rFonts w:ascii="Palatino Linotype" w:hAnsi="Palatino Linotype"/>
-          <w:bCs/>
-          <w:color w:val="FF0000"/>
-          <w:sz w:val="20"/>
-          <w:szCs w:val="20"/>
-        </w:rPr>
-        <w:t xml:space="preserve"/>
-      </w:r>
-    </w:p>
-    <w:p>
-      <w:pPr>
-        <w:pStyle w:val="ListParagraph"/>
-        <w:numPr>
-          <w:ilvl w:val="0"/>
-          <w:numId w:val="6"/>
-        </w:numPr>
-        <w:tabs>
-          <w:tab w:val="center" w:pos="4680"/>
-        </w:tabs>
-        <w:jc w:val="both"/>
-        <w:rPr>
-          <w:rFonts w:ascii="Palatino Linotype" w:hAnsi="Palatino Linotype"/>
-          <w:b/>
-          <w:bCs/>
-          <w:sz w:val="20"/>
-          <w:szCs w:val="20"/>
-        </w:rPr>
-      </w:pPr>
-      <w:r>
-        <w:rPr>
-          <w:rFonts w:ascii="Palatino Linotype" w:hAnsi="Palatino Linotype"/>
-          <w:bCs/>
-          <w:sz w:val="20"/>
-          <w:szCs w:val="20"/>
-          <w:u w:val="single"/>
-        </w:rPr>
-        <w:t>The defendant shall execute a personal recognizance bond</w:t>
-      </w:r>
-      <w:r>
-        <w:rPr>
-          <w:rFonts w:ascii="Palatino Linotype" w:hAnsi="Palatino Linotype"/>
-          <w:bCs/>
-          <w:sz w:val="20"/>
-          <w:szCs w:val="20"/>
-        </w:rPr>
-        <w:t>.</w:t>
       </w:r>
       <w:r>
         <w:rPr>

</xml_diff>

<commit_message>
Moved base dialog methods to criminal dialog.
</commit_message>
<xml_diff>
--- a/tests/resources/Saved/21TRD09437_Not Guilty Bond Dialog.docx
+++ b/tests/resources/Saved/21TRD09437_Not Guilty Bond Dialog.docx
@@ -666,7 +666,7 @@
           <w:sz w:val="20"/>
           <w:szCs w:val="20"/>
         </w:rPr>
-        <w:t xml:space="preserve"> for None</w:t>
+        <w:t xml:space="preserve"> for Arraignment</w:t>
       </w:r>
       <w:r>
         <w:rPr>
@@ -1519,7 +1519,7 @@
           <w:sz w:val="20"/>
           <w:szCs w:val="20"/>
         </w:rPr>
-        <w:t xml:space="preserve">None</w:t>
+        <w:t xml:space="preserve">Recognizance (OR) Bond</w:t>
       </w:r>
       <w:r>
         <w:rPr>
@@ -1589,6 +1589,55 @@
           <w:szCs w:val="20"/>
         </w:rPr>
         <w:t xml:space="preserve"> </w:t>
+      </w:r>
+      <w:r>
+        <w:rPr>
+          <w:rFonts w:ascii="Palatino Linotype" w:hAnsi="Palatino Linotype"/>
+          <w:bCs/>
+          <w:color w:val="FF0000"/>
+          <w:sz w:val="20"/>
+          <w:szCs w:val="20"/>
+        </w:rPr>
+        <w:t xml:space="preserve"/>
+      </w:r>
+    </w:p>
+    <w:p>
+      <w:pPr>
+        <w:pStyle w:val="ListParagraph"/>
+        <w:numPr>
+          <w:ilvl w:val="0"/>
+          <w:numId w:val="6"/>
+        </w:numPr>
+        <w:tabs>
+          <w:tab w:val="center" w:pos="4680"/>
+        </w:tabs>
+        <w:jc w:val="both"/>
+        <w:rPr>
+          <w:rFonts w:ascii="Palatino Linotype" w:hAnsi="Palatino Linotype"/>
+          <w:b/>
+          <w:bCs/>
+          <w:sz w:val="20"/>
+          <w:szCs w:val="20"/>
+        </w:rPr>
+      </w:pPr>
+      <w:r>
+        <w:rPr>
+          <w:rFonts w:ascii="Palatino Linotype" w:hAnsi="Palatino Linotype"/>
+          <w:bCs/>
+          <w:sz w:val="20"/>
+          <w:szCs w:val="20"/>
+          <w:u w:val="single"/>
+        </w:rPr>
+        <w:t>The defendant shall execute a personal recognizance bond</w:t>
+      </w:r>
+      <w:r>
+        <w:rPr>
+          <w:rFonts w:ascii="Palatino Linotype" w:hAnsi="Palatino Linotype"/>
+          <w:bCs/>
+          <w:sz w:val="20"/>
+          <w:szCs w:val="20"/>
+        </w:rPr>
+        <w:t>.</w:t>
       </w:r>
       <w:r>
         <w:rPr>

</xml_diff>